<commit_message>
Improvement with memory allocation
Now the buffers creation is done in MemoryManager class by the function
allocateMemory(), just have to call it in renderer.initRessources()
</commit_message>
<xml_diff>
--- a/VulkanEngine/notes/Virtual Buffer.docx
+++ b/VulkanEngine/notes/Virtual Buffer.docx
@@ -386,6 +386,52 @@
           <w:lang w:val="en-US"/>
         </w:rPr>
         <w:t>(Overload = 1)</w:t>
+      </w:r>
+    </w:p>
+    <w:p>
+      <w:pPr>
+        <w:rPr>
+          <w:lang w:val="en-US"/>
+        </w:rPr>
+      </w:pPr>
+    </w:p>
+    <w:p>
+      <w:pPr>
+        <w:rPr>
+          <w:lang w:val="en-US"/>
+        </w:rPr>
+      </w:pPr>
+    </w:p>
+    <w:p>
+      <w:pPr>
+        <w:rPr>
+          <w:b/>
+          <w:i/>
+          <w:lang w:val="en-US"/>
+        </w:rPr>
+      </w:pPr>
+      <w:r>
+        <w:rPr>
+          <w:b/>
+          <w:lang w:val="en-US"/>
+        </w:rPr>
+        <w:t xml:space="preserve">VirtualBuffer </w:t>
+      </w:r>
+      <w:r>
+        <w:rPr>
+          <w:b/>
+          <w:i/>
+          <w:lang w:val="en-US"/>
+        </w:rPr>
+        <w:t>getInfo(</w:t>
+      </w:r>
+      <w:r>
+        <w:rPr>
+          <w:b/>
+          <w:i/>
+          <w:lang w:val="en-US"/>
+        </w:rPr>
+        <w:t>)</w:t>
       </w:r>
     </w:p>
     <w:p>

</xml_diff>